<commit_message>
fifth commit, completed report
</commit_message>
<xml_diff>
--- a/Jack Johnson First Project Report.docx
+++ b/Jack Johnson First Project Report.docx
@@ -105,6 +105,22 @@
           <w:szCs w:val="24"/>
         </w:rPr>
       </w:pPr>
+      <w:r>
+        <w:rPr>
+          <w:rFonts w:ascii="Times New Roman" w:hAnsi="Times New Roman" w:cs="Times New Roman"/>
+          <w:sz w:val="24"/>
+          <w:szCs w:val="24"/>
+        </w:rPr>
+        <w:t xml:space="preserve">In this project, I simply created the required folders and then created the dummy file inside of the </w:t>
+      </w:r>
+      <w:r>
+        <w:rPr>
+          <w:rFonts w:ascii="Times New Roman" w:hAnsi="Times New Roman" w:cs="Times New Roman"/>
+          <w:sz w:val="24"/>
+          <w:szCs w:val="24"/>
+        </w:rPr>
+        <w:t>folders.</w:t>
+      </w:r>
     </w:p>
     <w:p>
       <w:pPr>
@@ -117,19 +133,61 @@
       </w:pPr>
       <w:r>
         <w:rPr>
-          <w:rFonts w:ascii="Times New Roman" w:hAnsi="Times New Roman" w:cs="Times New Roman"/>
-          <w:sz w:val="24"/>
-          <w:szCs w:val="24"/>
-        </w:rPr>
-        <w:t xml:space="preserve">In this project, I simply created the required folders and then created the dummy file inside of the </w:t>
+          <w:noProof/>
+        </w:rPr>
+        <w:drawing>
+          <wp:inline distT="0" distB="0" distL="0" distR="0" wp14:anchorId="75D2CB40" wp14:editId="024B3EAA">
+            <wp:extent cx="3724275" cy="447675"/>
+            <wp:effectExtent l="0" t="0" r="9525" b="9525"/>
+            <wp:docPr id="1" name="Picture 1"/>
+            <wp:cNvGraphicFramePr>
+              <a:graphicFrameLocks xmlns:a="http://schemas.openxmlformats.org/drawingml/2006/main" noChangeAspect="1"/>
+            </wp:cNvGraphicFramePr>
+            <a:graphic xmlns:a="http://schemas.openxmlformats.org/drawingml/2006/main">
+              <a:graphicData uri="http://schemas.openxmlformats.org/drawingml/2006/picture">
+                <pic:pic xmlns:pic="http://schemas.openxmlformats.org/drawingml/2006/picture">
+                  <pic:nvPicPr>
+                    <pic:cNvPr id="1" name=""/>
+                    <pic:cNvPicPr/>
+                  </pic:nvPicPr>
+                  <pic:blipFill>
+                    <a:blip r:embed="rId5"/>
+                    <a:stretch>
+                      <a:fillRect/>
+                    </a:stretch>
+                  </pic:blipFill>
+                  <pic:spPr>
+                    <a:xfrm>
+                      <a:off x="0" y="0"/>
+                      <a:ext cx="3724275" cy="447675"/>
+                    </a:xfrm>
+                    <a:prstGeom prst="rect">
+                      <a:avLst/>
+                    </a:prstGeom>
+                  </pic:spPr>
+                </pic:pic>
+              </a:graphicData>
+            </a:graphic>
+          </wp:inline>
+        </w:drawing>
       </w:r>
+    </w:p>
+    <w:p>
+      <w:pPr>
+        <w:spacing w:line="276" w:lineRule="auto"/>
+        <w:rPr>
+          <w:rFonts w:ascii="Times New Roman" w:hAnsi="Times New Roman" w:cs="Times New Roman"/>
+          <w:sz w:val="24"/>
+          <w:szCs w:val="24"/>
+        </w:rPr>
+      </w:pPr>
       <w:r>
         <w:rPr>
           <w:rFonts w:ascii="Times New Roman" w:hAnsi="Times New Roman" w:cs="Times New Roman"/>
           <w:sz w:val="24"/>
           <w:szCs w:val="24"/>
         </w:rPr>
-        <w:t>folders.</w:t>
+        <w:t>The dummy file is inside of the folder called “First dummy folder”.</w:t>
       </w:r>
       <w:bookmarkStart w:id="0" w:name="_GoBack"/>
       <w:bookmarkEnd w:id="0"/>

</xml_diff>

<commit_message>
Completed Design Shell Project
</commit_message>
<xml_diff>
--- a/Jack Johnson First Project Report.docx
+++ b/Jack Johnson First Project Report.docx
@@ -35,7 +35,15 @@
           <w:sz w:val="24"/>
           <w:szCs w:val="24"/>
         </w:rPr>
-        <w:t>July 27, 2021</w:t>
+        <w:t>July 30</w:t>
+      </w:r>
+      <w:r>
+        <w:rPr>
+          <w:rFonts w:ascii="Times New Roman" w:hAnsi="Times New Roman" w:cs="Times New Roman"/>
+          <w:sz w:val="24"/>
+          <w:szCs w:val="24"/>
+        </w:rPr>
+        <w:t>, 2021</w:t>
       </w:r>
     </w:p>
     <w:p>
@@ -54,18 +62,16 @@
           <w:sz w:val="36"/>
           <w:szCs w:val="24"/>
         </w:rPr>
-        <w:t xml:space="preserve">Practice Project: Angular Application on </w:t>
+        <w:t xml:space="preserve">Practice Project: </w:t>
       </w:r>
-      <w:proofErr w:type="spellStart"/>
       <w:r>
         <w:rPr>
           <w:rFonts w:ascii="Times New Roman" w:hAnsi="Times New Roman" w:cs="Times New Roman"/>
           <w:sz w:val="36"/>
           <w:szCs w:val="24"/>
         </w:rPr>
-        <w:t>Github</w:t>
+        <w:t>Design Shell</w:t>
       </w:r>
-      <w:proofErr w:type="spellEnd"/>
     </w:p>
     <w:p>
       <w:pPr>
@@ -111,7 +117,7 @@
           <w:sz w:val="24"/>
           <w:szCs w:val="24"/>
         </w:rPr>
-        <w:t xml:space="preserve">In this project, I simply created the required folders and then created the dummy file inside of the </w:t>
+        <w:t xml:space="preserve">In this project, </w:t>
       </w:r>
       <w:r>
         <w:rPr>
@@ -119,7 +125,27 @@
           <w:sz w:val="24"/>
           <w:szCs w:val="24"/>
         </w:rPr>
-        <w:t>folders.</w:t>
+        <w:t>I created two files. The first file, Design Shell HTML File.html, contains the html code of the web page and then links itself to the css file containing the styles for the web page. The second file, DesignShellCSSFile.css, contains all the styles as stated previously. These were stored in the css file so that they would be reusable.</w:t>
+      </w:r>
+      <w:bookmarkStart w:id="0" w:name="_GoBack"/>
+      <w:bookmarkEnd w:id="0"/>
+    </w:p>
+    <w:p>
+      <w:pPr>
+        <w:spacing w:line="276" w:lineRule="auto"/>
+        <w:rPr>
+          <w:rFonts w:ascii="Times New Roman" w:hAnsi="Times New Roman" w:cs="Times New Roman"/>
+          <w:sz w:val="24"/>
+          <w:szCs w:val="24"/>
+        </w:rPr>
+      </w:pPr>
+      <w:r>
+        <w:rPr>
+          <w:rFonts w:ascii="Times New Roman" w:hAnsi="Times New Roman" w:cs="Times New Roman"/>
+          <w:sz w:val="24"/>
+          <w:szCs w:val="24"/>
+        </w:rPr>
+        <w:t>Screenshot of Web page created:</w:t>
       </w:r>
     </w:p>
     <w:p>
@@ -136,9 +162,9 @@
           <w:noProof/>
         </w:rPr>
         <w:drawing>
-          <wp:inline distT="0" distB="0" distL="0" distR="0" wp14:anchorId="75D2CB40" wp14:editId="024B3EAA">
-            <wp:extent cx="3724275" cy="447675"/>
-            <wp:effectExtent l="0" t="0" r="9525" b="9525"/>
+          <wp:inline distT="0" distB="0" distL="0" distR="0" wp14:anchorId="456E2078" wp14:editId="53049A7C">
+            <wp:extent cx="5943600" cy="1624965"/>
+            <wp:effectExtent l="0" t="0" r="0" b="0"/>
             <wp:docPr id="1" name="Picture 1"/>
             <wp:cNvGraphicFramePr>
               <a:graphicFrameLocks xmlns:a="http://schemas.openxmlformats.org/drawingml/2006/main" noChangeAspect="1"/>
@@ -159,7 +185,7 @@
                   <pic:spPr>
                     <a:xfrm>
                       <a:off x="0" y="0"/>
-                      <a:ext cx="3724275" cy="447675"/>
+                      <a:ext cx="5943600" cy="1624965"/>
                     </a:xfrm>
                     <a:prstGeom prst="rect">
                       <a:avLst/>
@@ -181,16 +207,6 @@
           <w:szCs w:val="24"/>
         </w:rPr>
       </w:pPr>
-      <w:r>
-        <w:rPr>
-          <w:rFonts w:ascii="Times New Roman" w:hAnsi="Times New Roman" w:cs="Times New Roman"/>
-          <w:sz w:val="24"/>
-          <w:szCs w:val="24"/>
-        </w:rPr>
-        <w:t>The dummy file is inside of the folder called “First dummy folder”.</w:t>
-      </w:r>
-      <w:bookmarkStart w:id="0" w:name="_GoBack"/>
-      <w:bookmarkEnd w:id="0"/>
     </w:p>
     <w:sectPr>
       <w:pgSz w:w="12240" w:h="15840"/>

</xml_diff>